<commit_message>
Add video links & PDFs
</commit_message>
<xml_diff>
--- a/TreeLeaf_OnePageSummary_TriasFernando.docx
+++ b/TreeLeaf_OnePageSummary_TriasFernando.docx
@@ -331,6 +331,58 @@
       <w:bookmarkStart w:id="0" w:name="_GoBack"/>
       <w:bookmarkEnd w:id="0"/>
     </w:p>
+    <w:p>
+      <w:pPr>
+        <w:pStyle w:val="Heading2"/>
+      </w:pPr>
+      <w:proofErr w:type="spellStart"/>
+      <w:r>
+        <w:t>Youtube</w:t>
+      </w:r>
+      <w:proofErr w:type="spellEnd"/>
+      <w:r>
+        <w:t xml:space="preserve"> Videos</w:t>
+      </w:r>
+    </w:p>
+    <w:p>
+      <w:r>
+        <w:t>Two minute (short):</w:t>
+      </w:r>
+      <w:r>
+        <w:t xml:space="preserve"> </w:t>
+      </w:r>
+      <w:hyperlink r:id="rId8" w:history="1">
+        <w:r>
+          <w:rPr>
+            <w:rStyle w:val="Hyperlink"/>
+          </w:rPr>
+          <w:t>https://youtu.be/S6jOuE9KHlg</w:t>
+        </w:r>
+      </w:hyperlink>
+      <w:r>
+        <w:t xml:space="preserve"> </w:t>
+      </w:r>
+    </w:p>
+    <w:p>
+      <w:r>
+        <w:t>15 minutes (long):</w:t>
+      </w:r>
+      <w:r>
+        <w:t xml:space="preserve"> </w:t>
+      </w:r>
+      <w:hyperlink r:id="rId9" w:history="1">
+        <w:r>
+          <w:rPr>
+            <w:rStyle w:val="Hyperlink"/>
+          </w:rPr>
+          <w:t>https://youtu.be/TKbMa8bZzLQ</w:t>
+        </w:r>
+      </w:hyperlink>
+      <w:r>
+        <w:t xml:space="preserve"> </w:t>
+      </w:r>
+    </w:p>
+    <w:p/>
     <w:sectPr>
       <w:pgSz w:w="12240" w:h="15840"/>
       <w:pgMar w:top="1440" w:right="1440" w:bottom="1440" w:left="1440" w:header="720" w:footer="720" w:gutter="0"/>

</xml_diff>